<commit_message>
Updated to version 1.42
</commit_message>
<xml_diff>
--- a/Documentation/Disc Image Manager User Guide.docx
+++ b/Documentation/Disc Image Manager User Guide.docx
@@ -187,7 +187,7 @@
           <w:sz w:val="20"/>
           <w:szCs w:val="20"/>
         </w:rPr>
-        <w:t>1</w:t>
+        <w:t>2</w:t>
       </w:r>
     </w:p>
     <w:p>
@@ -5441,7 +5441,44 @@
       </w:r>
       <w:proofErr w:type="spellEnd"/>
       <w:r>
-        <w:t>. Currently only readable.</w:t>
+        <w:t xml:space="preserve">. Currently </w:t>
+      </w:r>
+      <w:proofErr w:type="gramStart"/>
+      <w:r>
+        <w:t xml:space="preserve">only </w:t>
+      </w:r>
+      <w:r>
+        <w:t>!Spark</w:t>
+      </w:r>
+      <w:proofErr w:type="gramEnd"/>
+      <w:r>
+        <w:t xml:space="preserve"> (ZIP format)</w:t>
+      </w:r>
+      <w:r>
+        <w:t xml:space="preserve"> </w:t>
+      </w:r>
+      <w:r>
+        <w:t>is fully</w:t>
+      </w:r>
+      <w:r>
+        <w:t xml:space="preserve"> read</w:t>
+      </w:r>
+      <w:r>
+        <w:t>able</w:t>
+      </w:r>
+      <w:r>
+        <w:t xml:space="preserve"> and writ</w:t>
+      </w:r>
+      <w:r>
+        <w:t>able, while !</w:t>
+      </w:r>
+      <w:proofErr w:type="spellStart"/>
+      <w:r>
+        <w:t>PackDir</w:t>
+      </w:r>
+      <w:proofErr w:type="spellEnd"/>
+      <w:r>
+        <w:t xml:space="preserve"> is only readable.</w:t>
       </w:r>
     </w:p>
     <w:p>

</xml_diff>